<commit_message>
Add new report and end_music and new font Dayana
</commit_message>
<xml_diff>
--- a/data/report.docx
+++ b/data/report.docx
@@ -162,23 +162,7 @@
       </w:pPr>
       <w:r>
         <w:rPr/>
-        <w:t>В верхнем левом углу осуществляется подсчет очков. В правом верхнем углу показывается номер текущего уровня. При проигрыше выходит новый экран с уведомлением о том, что вы проиграли и с количеством рекордных очков и с количеством набравшихся вами очков. Также располагаются две кнопки с выходом в меню, "Играть" и «Новая игра»(то есть обнуление всех результатов).Если говорить о заставке, то там три кнопки «Играть», «Правила», «Выход».Рекорды и уровни игрока сохраняются. В игре есть звук</w:t>
-      </w:r>
-      <w:r>
-        <w:rPr/>
-        <w:t>овое сопровождение,</w:t>
-      </w:r>
-      <w:r>
-        <w:rPr/>
-        <w:t xml:space="preserve"> а именно звуки при сборе яиц, при изменении цвета, при проигрыше, </w:t>
-      </w:r>
-      <w:r>
-        <w:rPr/>
-        <w:t>добавлении призовых очков</w:t>
-      </w:r>
-      <w:r>
-        <w:rPr/>
-        <w:t xml:space="preserve"> и при нажатии на кнопку. Также можно заново начать игру, удалив все старые рекорды и начать все с самого первого уровня. Уровни прибавляются по времени, то есть увеличивается скорость движения обьектов. Также, нажимая на пробел, можно поставить игру на паузу.</w:t>
+        <w:t>В верхнем левом углу осуществляется подсчет очков. В правом верхнем углу показывается номер текущего уровня. При проигрыше выходит новый экран с уведомлением о том, что вы проиграли и с количеством рекордных очков и с количеством набравшихся вами очков. Также располагаются две кнопки с выходом в меню, "Играть" и «Новая игра»(то есть обнуление всех результатов).Если говорить о заставке, то там три кнопки «Играть», «Правила», «Выход».Рекорды и уровни игрока сохраняются. В игре есть звуковое сопровождение, а именно звуки при сборе яиц, при изменении цвета, при проигрыше, добавлении призовых очков и при нажатии на кнопку. Также можно заново начать игру, удалив все старые рекорды и начать все с самого первого уровня. Уровни прибавляются по времени, то есть увеличивается скорость движения обьектов. Также, нажимая на пробел, можно поставить игру на паузу.</w:t>
       </w:r>
     </w:p>
     <w:p>
@@ -264,63 +248,57 @@
         </w:rPr>
       </w:pPr>
       <w:r>
-        <w:rPr/>
-      </w:r>
-    </w:p>
-    <w:p>
-      <w:pPr>
-        <w:pStyle w:val="Normal"/>
-        <w:jc w:val="left"/>
-        <w:rPr>
-          <w:i/>
-          <w:i/>
-          <w:iCs/>
-          <w:sz w:val="30"/>
-          <w:szCs w:val="30"/>
-        </w:rPr>
-      </w:pPr>
-      <w:r>
-        <w:rPr>
-          <w:b/>
-          <w:bCs/>
-          <w:i/>
-          <w:iCs/>
-          <w:sz w:val="30"/>
-          <w:szCs w:val="30"/>
-        </w:rPr>
-        <w:t>Основной код игры</w:t>
-      </w:r>
-      <w:r>
-        <w:rPr>
-          <w:b/>
-          <w:bCs/>
-          <w:i/>
-          <w:iCs/>
-          <w:sz w:val="30"/>
-          <w:szCs w:val="30"/>
-        </w:rPr>
-        <w:t>:</w:t>
-      </w:r>
-    </w:p>
-    <w:p>
-      <w:pPr>
-        <w:pStyle w:val="Normal"/>
-        <w:jc w:val="center"/>
-        <w:rPr>
-          <w:b/>
+        <w:rPr>
           <w:b/>
           <w:bCs/>
           <w:sz w:val="32"/>
           <w:szCs w:val="32"/>
         </w:rPr>
-      </w:pPr>
-      <w:r>
-        <w:rPr>
+      </w:r>
+    </w:p>
+    <w:p>
+      <w:pPr>
+        <w:pStyle w:val="Normal"/>
+        <w:jc w:val="left"/>
+        <w:rPr>
+          <w:i/>
+          <w:i/>
+          <w:iCs/>
+          <w:sz w:val="30"/>
+          <w:szCs w:val="30"/>
+        </w:rPr>
+      </w:pPr>
+      <w:r>
+        <w:rPr>
+          <w:b/>
+          <w:bCs/>
+          <w:i/>
+          <w:iCs/>
+          <w:sz w:val="30"/>
+          <w:szCs w:val="30"/>
+        </w:rPr>
+        <w:t>Основной код игры:</w:t>
+      </w:r>
+    </w:p>
+    <w:p>
+      <w:pPr>
+        <w:pStyle w:val="Normal"/>
+        <w:jc w:val="center"/>
+        <w:rPr>
+          <w:b/>
           <w:b/>
           <w:bCs/>
           <w:sz w:val="32"/>
           <w:szCs w:val="32"/>
         </w:rPr>
+      </w:pPr>
+      <w:r>
+        <w:rPr>
+          <w:b/>
+          <w:bCs/>
+          <w:sz w:val="32"/>
+          <w:szCs w:val="32"/>
+        </w:rPr>
       </w:r>
     </w:p>
     <w:p>
@@ -390,25 +368,21 @@
       </w:pPr>
       <w:r>
         <w:rPr/>
-        <w:t>Реализо</w:t>
-      </w:r>
-      <w:r>
-        <w:rPr/>
-        <w:t>в</w:t>
-      </w:r>
-      <w:r>
-        <w:rPr/>
-        <w:t>аны функции выхода из игры, возврата в меню игры.</w:t>
-      </w:r>
-    </w:p>
-    <w:p>
-      <w:pPr>
-        <w:pStyle w:val="Normal"/>
-        <w:rPr/>
-      </w:pPr>
-      <w:r>
-        <w:rPr/>
-        <w:t>Использовались библиотеки Pygame, Random(для выбора рандомного цвета забора и расположения яиц).</w:t>
+        <w:t>Реализованы функции выхода из игры, возврата в меню игры.</w:t>
+      </w:r>
+    </w:p>
+    <w:p>
+      <w:pPr>
+        <w:pStyle w:val="Normal"/>
+        <w:rPr/>
+      </w:pPr>
+      <w:r>
+        <w:rPr/>
+        <w:t xml:space="preserve">Использовались библиотеки Pygame, Random,(для выбора рандомного цвета забора и расположения яиц), </w:t>
+      </w:r>
+      <w:r>
+        <w:rPr/>
+        <w:t>OS, SYS.</w:t>
       </w:r>
     </w:p>
     <w:p>
@@ -481,12 +455,8 @@
       </w:pPr>
       <w:r>
         <w:rPr>
-          <w:b/>
-          <w:bCs/>
-          <w:i/>
-          <w:iCs/>
-          <w:sz w:val="30"/>
-          <w:szCs w:val="30"/>
+          <w:sz w:val="24"/>
+          <w:szCs w:val="24"/>
         </w:rPr>
       </w:r>
     </w:p>
@@ -499,10 +469,10 @@
         </w:numPr>
         <w:rPr>
           <w:rFonts w:ascii="Calibri" w:hAnsi="Calibri"/>
-          <w:b w:val="false"/>
-          <w:b/>
-          <w:bCs/>
-          <w:i w:val="false"/>
+          <w:b/>
+          <w:b/>
+          <w:bCs/>
+          <w:i/>
           <w:i/>
           <w:iCs/>
           <w:caps w:val="false"/>
@@ -547,9 +517,12 @@
         </w:numPr>
         <w:bidi w:val="0"/>
         <w:spacing w:lineRule="auto" w:line="288" w:before="200" w:after="0"/>
-        <w:rPr>
-          <w:rFonts w:ascii="Calibri" w:hAnsi="Calibri"/>
-          <w:b w:val="false"/>
+        <w:jc w:val="left"/>
+        <w:rPr>
+          <w:rFonts w:ascii="Calibri" w:hAnsi="Calibri"/>
+          <w:b w:val="false"/>
+          <w:b w:val="false"/>
+          <w:i w:val="false"/>
           <w:i w:val="false"/>
           <w:caps w:val="false"/>
           <w:smallCaps w:val="false"/>
@@ -589,9 +562,12 @@
         </w:numPr>
         <w:bidi w:val="0"/>
         <w:spacing w:lineRule="auto" w:line="288" w:before="200" w:after="0"/>
-        <w:rPr>
-          <w:rFonts w:ascii="Calibri" w:hAnsi="Calibri"/>
-          <w:b w:val="false"/>
+        <w:jc w:val="left"/>
+        <w:rPr>
+          <w:rFonts w:ascii="Calibri" w:hAnsi="Calibri"/>
+          <w:b w:val="false"/>
+          <w:b w:val="false"/>
+          <w:i w:val="false"/>
           <w:i w:val="false"/>
           <w:caps w:val="false"/>
           <w:smallCaps w:val="false"/>
@@ -631,9 +607,12 @@
         </w:numPr>
         <w:bidi w:val="0"/>
         <w:spacing w:lineRule="auto" w:line="288" w:before="200" w:after="0"/>
-        <w:rPr>
-          <w:rFonts w:ascii="Calibri" w:hAnsi="Calibri"/>
-          <w:b w:val="false"/>
+        <w:jc w:val="left"/>
+        <w:rPr>
+          <w:rFonts w:ascii="Calibri" w:hAnsi="Calibri"/>
+          <w:b w:val="false"/>
+          <w:b w:val="false"/>
+          <w:i w:val="false"/>
           <w:i w:val="false"/>
           <w:caps w:val="false"/>
           <w:smallCaps w:val="false"/>
@@ -673,9 +652,12 @@
         </w:numPr>
         <w:bidi w:val="0"/>
         <w:spacing w:lineRule="auto" w:line="288" w:before="200" w:after="0"/>
-        <w:rPr>
-          <w:rFonts w:ascii="Calibri" w:hAnsi="Calibri"/>
-          <w:b w:val="false"/>
+        <w:jc w:val="left"/>
+        <w:rPr>
+          <w:rFonts w:ascii="Calibri" w:hAnsi="Calibri"/>
+          <w:b w:val="false"/>
+          <w:b w:val="false"/>
+          <w:i w:val="false"/>
           <w:i w:val="false"/>
           <w:caps w:val="false"/>
           <w:smallCaps w:val="false"/>
@@ -715,9 +697,12 @@
         </w:numPr>
         <w:bidi w:val="0"/>
         <w:spacing w:lineRule="auto" w:line="288" w:before="200" w:after="0"/>
-        <w:rPr>
-          <w:rFonts w:ascii="Calibri" w:hAnsi="Calibri"/>
-          <w:b w:val="false"/>
+        <w:jc w:val="left"/>
+        <w:rPr>
+          <w:rFonts w:ascii="Calibri" w:hAnsi="Calibri"/>
+          <w:b w:val="false"/>
+          <w:b w:val="false"/>
+          <w:i w:val="false"/>
           <w:i w:val="false"/>
           <w:caps w:val="false"/>
           <w:smallCaps w:val="false"/>
@@ -753,9 +738,12 @@
         <w:pStyle w:val="Style16"/>
         <w:bidi w:val="0"/>
         <w:spacing w:lineRule="auto" w:line="288" w:before="200" w:after="0"/>
-        <w:rPr>
-          <w:rFonts w:ascii="Calibri" w:hAnsi="Calibri"/>
-          <w:b w:val="false"/>
+        <w:jc w:val="left"/>
+        <w:rPr>
+          <w:rFonts w:ascii="Calibri" w:hAnsi="Calibri"/>
+          <w:b w:val="false"/>
+          <w:b w:val="false"/>
+          <w:i w:val="false"/>
           <w:i w:val="false"/>
           <w:caps w:val="false"/>
           <w:smallCaps w:val="false"/>
@@ -814,38 +802,18 @@
     <w:p>
       <w:pPr>
         <w:pStyle w:val="Normal"/>
-        <w:rPr>
-          <w:b/>
-          <w:b/>
-          <w:bCs/>
-          <w:i/>
-          <w:i/>
-          <w:iCs/>
-          <w:sz w:val="30"/>
-          <w:szCs w:val="30"/>
-        </w:rPr>
-      </w:pPr>
-      <w:r>
-        <w:rPr>
-          <w:b/>
-          <w:bCs/>
-          <w:i/>
-          <w:iCs/>
-          <w:sz w:val="30"/>
-          <w:szCs w:val="30"/>
-        </w:rPr>
-        <w:t xml:space="preserve">Очень хотелось бы добавить жизни в игру, магазин скинов, </w:t>
-      </w:r>
-      <w:r>
-        <w:rPr>
-          <w:b/>
-          <w:bCs/>
-          <w:i/>
-          <w:iCs/>
-          <w:sz w:val="30"/>
-          <w:szCs w:val="30"/>
-        </w:rPr>
-        <w:t>новые препятствия. Но к сожалению, не хватило времени.</w:t>
+        <w:rPr/>
+      </w:pPr>
+      <w:r>
+        <w:rPr>
+          <w:b/>
+          <w:bCs/>
+          <w:i/>
+          <w:iCs/>
+          <w:sz w:val="30"/>
+          <w:szCs w:val="30"/>
+        </w:rPr>
+        <w:t>Очень хотелось бы добавить жизни в игру, магазин скинов, новые препятствия. Но к сожалению, не хватило времени.</w:t>
       </w:r>
     </w:p>
     <w:sectPr>
@@ -855,6 +823,7 @@
       <w:pgNumType w:fmt="decimal"/>
       <w:formProt w:val="false"/>
       <w:textDirection w:val="lrTb"/>
+      <w:docGrid w:type="default" w:linePitch="100" w:charSpace="0"/>
     </w:sectPr>
   </w:body>
 </w:document>
@@ -876,6 +845,8 @@
       </w:pPr>
       <w:rPr>
         <w:rFonts w:ascii="Symbol" w:hAnsi="Symbol" w:cs="Symbol" w:hint="default"/>
+        <w:sz w:val="24"/>
+        <w:b w:val="false"/>
         <w:rFonts w:cs="OpenSymbol"/>
       </w:rPr>
     </w:lvl>
@@ -1116,15 +1087,12 @@
       <w:rPr>
         <w:rFonts w:ascii="Liberation Serif" w:hAnsi="Liberation Serif" w:eastAsia="WenQuanYi Micro Hei" w:cs="Lohit Devanagari"/>
         <w:kern w:val="2"/>
-        <w:sz w:val="24"/>
         <w:szCs w:val="24"/>
         <w:lang w:val="ru-RU" w:eastAsia="zh-CN" w:bidi="hi-IN"/>
       </w:rPr>
     </w:rPrDefault>
     <w:pPrDefault>
-      <w:pPr>
-        <w:widowControl/>
-      </w:pPr>
+      <w:pPr/>
     </w:pPrDefault>
   </w:docDefaults>
   <w:style w:type="paragraph" w:styleId="Normal">
@@ -1132,6 +1100,8 @@
     <w:qFormat/>
     <w:pPr>
       <w:widowControl/>
+      <w:bidi w:val="0"/>
+      <w:jc w:val="left"/>
     </w:pPr>
     <w:rPr>
       <w:rFonts w:ascii="Liberation Serif" w:hAnsi="Liberation Serif" w:eastAsia="WenQuanYi Micro Hei" w:cs="Lohit Devanagari"/>
@@ -1147,6 +1117,71 @@
     <w:qFormat/>
     <w:rPr>
       <w:rFonts w:ascii="OpenSymbol" w:hAnsi="OpenSymbol" w:eastAsia="OpenSymbol" w:cs="OpenSymbol"/>
+    </w:rPr>
+  </w:style>
+  <w:style w:type="character" w:styleId="ListLabel1">
+    <w:name w:val="ListLabel 1"/>
+    <w:qFormat/>
+    <w:rPr>
+      <w:rFonts w:ascii="Calibri" w:hAnsi="Calibri" w:cs="OpenSymbol"/>
+      <w:b w:val="false"/>
+      <w:sz w:val="24"/>
+    </w:rPr>
+  </w:style>
+  <w:style w:type="character" w:styleId="ListLabel2">
+    <w:name w:val="ListLabel 2"/>
+    <w:qFormat/>
+    <w:rPr>
+      <w:rFonts w:cs="OpenSymbol"/>
+    </w:rPr>
+  </w:style>
+  <w:style w:type="character" w:styleId="ListLabel3">
+    <w:name w:val="ListLabel 3"/>
+    <w:qFormat/>
+    <w:rPr>
+      <w:rFonts w:cs="OpenSymbol"/>
+    </w:rPr>
+  </w:style>
+  <w:style w:type="character" w:styleId="ListLabel4">
+    <w:name w:val="ListLabel 4"/>
+    <w:qFormat/>
+    <w:rPr>
+      <w:rFonts w:cs="OpenSymbol"/>
+    </w:rPr>
+  </w:style>
+  <w:style w:type="character" w:styleId="ListLabel5">
+    <w:name w:val="ListLabel 5"/>
+    <w:qFormat/>
+    <w:rPr>
+      <w:rFonts w:cs="OpenSymbol"/>
+    </w:rPr>
+  </w:style>
+  <w:style w:type="character" w:styleId="ListLabel6">
+    <w:name w:val="ListLabel 6"/>
+    <w:qFormat/>
+    <w:rPr>
+      <w:rFonts w:cs="OpenSymbol"/>
+    </w:rPr>
+  </w:style>
+  <w:style w:type="character" w:styleId="ListLabel7">
+    <w:name w:val="ListLabel 7"/>
+    <w:qFormat/>
+    <w:rPr>
+      <w:rFonts w:cs="OpenSymbol"/>
+    </w:rPr>
+  </w:style>
+  <w:style w:type="character" w:styleId="ListLabel8">
+    <w:name w:val="ListLabel 8"/>
+    <w:qFormat/>
+    <w:rPr>
+      <w:rFonts w:cs="OpenSymbol"/>
+    </w:rPr>
+  </w:style>
+  <w:style w:type="character" w:styleId="ListLabel9">
+    <w:name w:val="ListLabel 9"/>
+    <w:qFormat/>
+    <w:rPr>
+      <w:rFonts w:cs="OpenSymbol"/>
     </w:rPr>
   </w:style>
   <w:style w:type="paragraph" w:styleId="Style15">

</xml_diff>